<commit_message>
Small edit of pdf
</commit_message>
<xml_diff>
--- a/Course 2 - Introduction to Programming With C#/Module 2/1. Debugging code/1. Calculations Discounts/Calculating Discounts.docx
+++ b/Course 2 - Introduction to Programming With C#/Module 2/1. Debugging code/1. Calculations Discounts/Calculating Discounts.docx
@@ -305,7 +305,7 @@
           <w:tab w:val="left" w:pos="14656"/>
         </w:tabs>
         <w:spacing w:after="0" w:line="244" w:lineRule="atLeast"/>
-        <w:ind w:left="360"/>
+        <w:ind w:left="708"/>
         <w:rPr>
           <w:rFonts w:ascii="Courier New" w:eastAsia="Times New Roman" w:hAnsi="Courier New" w:cs="Courier New"/>
           <w:color w:val="333333"/>
@@ -404,7 +404,7 @@
           <w:tab w:val="left" w:pos="14656"/>
         </w:tabs>
         <w:spacing w:after="0" w:line="244" w:lineRule="atLeast"/>
-        <w:ind w:left="360"/>
+        <w:ind w:left="708"/>
         <w:rPr>
           <w:rFonts w:ascii="Courier New" w:eastAsia="Times New Roman" w:hAnsi="Courier New" w:cs="Courier New"/>
           <w:color w:val="333333"/>
@@ -449,7 +449,7 @@
           <w:tab w:val="left" w:pos="14656"/>
         </w:tabs>
         <w:spacing w:after="0" w:line="244" w:lineRule="atLeast"/>
-        <w:ind w:left="360"/>
+        <w:ind w:left="708"/>
         <w:rPr>
           <w:rFonts w:ascii="Courier New" w:eastAsia="Times New Roman" w:hAnsi="Courier New" w:cs="Courier New"/>
           <w:color w:val="333333"/>
@@ -494,7 +494,7 @@
           <w:tab w:val="left" w:pos="14656"/>
         </w:tabs>
         <w:spacing w:after="0" w:line="244" w:lineRule="atLeast"/>
-        <w:ind w:left="360"/>
+        <w:ind w:left="708"/>
         <w:rPr>
           <w:rFonts w:ascii="Courier New" w:eastAsia="Times New Roman" w:hAnsi="Courier New" w:cs="Courier New"/>
           <w:color w:val="333333"/>
@@ -713,7 +713,7 @@
           <w:tab w:val="left" w:pos="14656"/>
         </w:tabs>
         <w:spacing w:after="0" w:line="244" w:lineRule="atLeast"/>
-        <w:ind w:left="360"/>
+        <w:ind w:left="708"/>
         <w:rPr>
           <w:rFonts w:ascii="Courier New" w:eastAsia="Times New Roman" w:hAnsi="Courier New" w:cs="Courier New"/>
           <w:color w:val="333333"/>
@@ -758,7 +758,7 @@
           <w:tab w:val="left" w:pos="14656"/>
         </w:tabs>
         <w:spacing w:after="0" w:line="244" w:lineRule="atLeast"/>
-        <w:ind w:left="360"/>
+        <w:ind w:left="708"/>
         <w:rPr>
           <w:rFonts w:ascii="Courier New" w:eastAsia="Times New Roman" w:hAnsi="Courier New" w:cs="Courier New"/>
           <w:color w:val="333333"/>
@@ -855,7 +855,7 @@
           <w:tab w:val="left" w:pos="14656"/>
         </w:tabs>
         <w:spacing w:after="0" w:line="244" w:lineRule="atLeast"/>
-        <w:ind w:left="360"/>
+        <w:ind w:left="708"/>
         <w:rPr>
           <w:rFonts w:ascii="Courier New" w:eastAsia="Times New Roman" w:hAnsi="Courier New" w:cs="Courier New"/>
           <w:color w:val="333333"/>
@@ -900,7 +900,7 @@
           <w:tab w:val="left" w:pos="14656"/>
         </w:tabs>
         <w:spacing w:after="0" w:line="244" w:lineRule="atLeast"/>
-        <w:ind w:left="360"/>
+        <w:ind w:left="708"/>
         <w:rPr>
           <w:rFonts w:ascii="Courier New" w:eastAsia="Times New Roman" w:hAnsi="Courier New" w:cs="Courier New"/>
           <w:color w:val="333333"/>
@@ -933,7 +933,7 @@
           <w:tab w:val="left" w:pos="14656"/>
         </w:tabs>
         <w:spacing w:after="0" w:line="244" w:lineRule="atLeast"/>
-        <w:ind w:left="360"/>
+        <w:ind w:left="708"/>
         <w:rPr>
           <w:rFonts w:ascii="Courier New" w:eastAsia="Times New Roman" w:hAnsi="Courier New" w:cs="Courier New"/>
           <w:color w:val="333333"/>
@@ -1084,7 +1084,7 @@
           <w:tab w:val="left" w:pos="14656"/>
         </w:tabs>
         <w:spacing w:after="0" w:line="244" w:lineRule="atLeast"/>
-        <w:ind w:left="360"/>
+        <w:ind w:left="708"/>
         <w:rPr>
           <w:rFonts w:ascii="Courier New" w:eastAsia="Times New Roman" w:hAnsi="Courier New" w:cs="Courier New"/>
           <w:color w:val="333333"/>
@@ -1129,7 +1129,7 @@
           <w:tab w:val="left" w:pos="14656"/>
         </w:tabs>
         <w:spacing w:after="0" w:line="244" w:lineRule="atLeast"/>
-        <w:ind w:left="360"/>
+        <w:ind w:left="708"/>
         <w:rPr>
           <w:rFonts w:ascii="Courier New" w:eastAsia="Times New Roman" w:hAnsi="Courier New" w:cs="Courier New"/>
           <w:color w:val="333333"/>
@@ -1306,7 +1306,7 @@
           <w:tab w:val="left" w:pos="14656"/>
         </w:tabs>
         <w:spacing w:after="0" w:line="244" w:lineRule="atLeast"/>
-        <w:ind w:left="360"/>
+        <w:ind w:left="708"/>
         <w:rPr>
           <w:rFonts w:ascii="Courier New" w:eastAsia="Times New Roman" w:hAnsi="Courier New" w:cs="Courier New"/>
           <w:color w:val="333333"/>
@@ -1428,25 +1428,25 @@
           <w:tab w:val="left" w:pos="14656"/>
         </w:tabs>
         <w:spacing w:after="0" w:line="244" w:lineRule="atLeast"/>
-        <w:ind w:left="360"/>
-        <w:rPr>
-          <w:rFonts w:ascii="Courier New" w:eastAsia="Times New Roman" w:hAnsi="Courier New" w:cs="Courier New"/>
-          <w:color w:val="333333"/>
-          <w:kern w:val="0"/>
-          <w:sz w:val="20"/>
-          <w:szCs w:val="20"/>
-          <w:lang w:eastAsia="ru-RU"/>
-          <w14:ligatures w14:val="none"/>
-        </w:rPr>
-      </w:pPr>
-      <w:r>
-        <w:rPr>
-          <w:rFonts w:ascii="Courier New" w:eastAsia="Times New Roman" w:hAnsi="Courier New" w:cs="Courier New"/>
-          <w:color w:val="333333"/>
-          <w:kern w:val="0"/>
-          <w:sz w:val="20"/>
-          <w:szCs w:val="20"/>
-          <w:lang w:eastAsia="ru-RU"/>
+        <w:ind w:left="708"/>
+        <w:rPr>
+          <w:rFonts w:ascii="Courier New" w:eastAsia="Times New Roman" w:hAnsi="Courier New" w:cs="Courier New"/>
+          <w:color w:val="333333"/>
+          <w:kern w:val="0"/>
+          <w:sz w:val="20"/>
+          <w:szCs w:val="20"/>
+          <w:lang w:val="en-US" w:eastAsia="ru-RU"/>
+          <w14:ligatures w14:val="none"/>
+        </w:rPr>
+      </w:pPr>
+      <w:r>
+        <w:rPr>
+          <w:rFonts w:ascii="Courier New" w:eastAsia="Times New Roman" w:hAnsi="Courier New" w:cs="Courier New"/>
+          <w:color w:val="333333"/>
+          <w:kern w:val="0"/>
+          <w:sz w:val="20"/>
+          <w:szCs w:val="20"/>
+          <w:lang w:val="en-US" w:eastAsia="ru-RU"/>
           <w14:ligatures w14:val="none"/>
         </w:rPr>
         <w:t>}</w:t>
@@ -1473,25 +1473,25 @@
           <w:tab w:val="left" w:pos="14656"/>
         </w:tabs>
         <w:spacing w:after="0" w:line="244" w:lineRule="atLeast"/>
-        <w:ind w:left="360"/>
-        <w:rPr>
-          <w:rFonts w:ascii="Courier New" w:eastAsia="Times New Roman" w:hAnsi="Courier New" w:cs="Courier New"/>
-          <w:color w:val="333333"/>
-          <w:kern w:val="0"/>
-          <w:sz w:val="20"/>
-          <w:szCs w:val="20"/>
-          <w:lang w:eastAsia="ru-RU"/>
-          <w14:ligatures w14:val="none"/>
-        </w:rPr>
-      </w:pPr>
-      <w:r>
-        <w:rPr>
-          <w:rFonts w:ascii="Courier New" w:eastAsia="Times New Roman" w:hAnsi="Courier New" w:cs="Courier New"/>
-          <w:color w:val="333333"/>
-          <w:kern w:val="0"/>
-          <w:sz w:val="20"/>
-          <w:szCs w:val="20"/>
-          <w:lang w:eastAsia="ru-RU"/>
+        <w:ind w:left="708"/>
+        <w:rPr>
+          <w:rFonts w:ascii="Courier New" w:eastAsia="Times New Roman" w:hAnsi="Courier New" w:cs="Courier New"/>
+          <w:color w:val="333333"/>
+          <w:kern w:val="0"/>
+          <w:sz w:val="20"/>
+          <w:szCs w:val="20"/>
+          <w:lang w:val="en-US" w:eastAsia="ru-RU"/>
+          <w14:ligatures w14:val="none"/>
+        </w:rPr>
+      </w:pPr>
+      <w:r>
+        <w:rPr>
+          <w:rFonts w:ascii="Courier New" w:eastAsia="Times New Roman" w:hAnsi="Courier New" w:cs="Courier New"/>
+          <w:color w:val="333333"/>
+          <w:kern w:val="0"/>
+          <w:sz w:val="20"/>
+          <w:szCs w:val="20"/>
+          <w:lang w:val="en-US" w:eastAsia="ru-RU"/>
           <w14:ligatures w14:val="none"/>
         </w:rPr>
         <w:t>}</w:t>
@@ -1515,7 +1515,7 @@
     <w:p>
       <w:pPr>
         <w:spacing w:line="360" w:lineRule="auto"/>
-        <w:ind w:left="360" w:firstLine="348"/>
+        <w:ind w:left="708" w:firstLine="348"/>
         <w:jc w:val="both"/>
         <w:rPr>
           <w:rFonts w:ascii="Times New Roman" w:hAnsi="Times New Roman" w:cs="Times New Roman"/>
@@ -1539,7 +1539,7 @@
       <w:pPr>
         <w:pStyle w:val="HTML"/>
         <w:spacing w:line="244" w:lineRule="atLeast"/>
-        <w:ind w:left="708"/>
+        <w:ind w:left="1056"/>
         <w:rPr>
           <w:color w:val="333333"/>
           <w:lang w:val="en-US"/>
@@ -1591,7 +1591,7 @@
       <w:pPr>
         <w:pStyle w:val="HTML"/>
         <w:spacing w:line="244" w:lineRule="atLeast"/>
-        <w:ind w:left="708"/>
+        <w:ind w:left="1056"/>
         <w:rPr>
           <w:color w:val="333333"/>
           <w:lang w:val="en-US"/>
@@ -1609,7 +1609,7 @@
       <w:pPr>
         <w:pStyle w:val="HTML"/>
         <w:spacing w:line="244" w:lineRule="atLeast"/>
-        <w:ind w:left="708"/>
+        <w:ind w:left="1056"/>
         <w:rPr>
           <w:color w:val="333333"/>
           <w:lang w:val="en-US"/>
@@ -1634,7 +1634,7 @@
       <w:pPr>
         <w:pStyle w:val="HTML"/>
         <w:spacing w:line="244" w:lineRule="atLeast"/>
-        <w:ind w:left="708"/>
+        <w:ind w:left="1056"/>
         <w:rPr>
           <w:color w:val="333333"/>
           <w:lang w:val="en-US"/>
@@ -1750,7 +1750,7 @@
       <w:pPr>
         <w:pStyle w:val="HTML"/>
         <w:spacing w:line="244" w:lineRule="atLeast"/>
-        <w:ind w:left="708"/>
+        <w:ind w:left="1056"/>
         <w:rPr>
           <w:color w:val="333333"/>
           <w:lang w:val="en-US"/>
@@ -1768,7 +1768,7 @@
       <w:pPr>
         <w:pStyle w:val="HTML"/>
         <w:spacing w:line="244" w:lineRule="atLeast"/>
-        <w:ind w:left="708"/>
+        <w:ind w:left="1056"/>
         <w:rPr>
           <w:color w:val="333333"/>
           <w:lang w:val="en-US"/>
@@ -1793,7 +1793,7 @@
       <w:pPr>
         <w:pStyle w:val="HTML"/>
         <w:spacing w:line="244" w:lineRule="atLeast"/>
-        <w:ind w:left="708"/>
+        <w:ind w:left="1056"/>
         <w:rPr>
           <w:color w:val="333333"/>
           <w:lang w:val="en-US"/>
@@ -1843,7 +1843,7 @@
       <w:pPr>
         <w:pStyle w:val="HTML"/>
         <w:spacing w:line="244" w:lineRule="atLeast"/>
-        <w:ind w:left="708"/>
+        <w:ind w:left="1056"/>
         <w:rPr>
           <w:color w:val="333333"/>
           <w:lang w:val="en-US"/>
@@ -1861,7 +1861,7 @@
       <w:pPr>
         <w:pStyle w:val="HTML"/>
         <w:spacing w:line="244" w:lineRule="atLeast"/>
-        <w:ind w:left="708"/>
+        <w:ind w:left="1056"/>
         <w:rPr>
           <w:color w:val="333333"/>
           <w:lang w:val="en-US"/>
@@ -1944,7 +1944,7 @@
       <w:pPr>
         <w:pStyle w:val="HTML"/>
         <w:spacing w:line="244" w:lineRule="atLeast"/>
-        <w:ind w:left="708"/>
+        <w:ind w:left="1056"/>
         <w:rPr>
           <w:color w:val="333333"/>
           <w:lang w:val="en-US"/>
@@ -1962,7 +1962,7 @@
       <w:pPr>
         <w:pStyle w:val="HTML"/>
         <w:spacing w:line="244" w:lineRule="atLeast"/>
-        <w:ind w:left="708"/>
+        <w:ind w:left="1056"/>
         <w:rPr>
           <w:color w:val="333333"/>
           <w:lang w:val="en-US"/>
@@ -1973,7 +1973,7 @@
       <w:pPr>
         <w:pStyle w:val="HTML"/>
         <w:spacing w:line="244" w:lineRule="atLeast"/>
-        <w:ind w:left="708"/>
+        <w:ind w:left="1056"/>
         <w:rPr>
           <w:color w:val="333333"/>
           <w:lang w:val="en-US"/>
@@ -2039,7 +2039,7 @@
       <w:pPr>
         <w:pStyle w:val="HTML"/>
         <w:spacing w:line="244" w:lineRule="atLeast"/>
-        <w:ind w:left="708"/>
+        <w:ind w:left="1056"/>
         <w:rPr>
           <w:color w:val="333333"/>
           <w:lang w:val="en-US"/>
@@ -2057,7 +2057,7 @@
       <w:pPr>
         <w:pStyle w:val="HTML"/>
         <w:spacing w:line="244" w:lineRule="atLeast"/>
-        <w:ind w:left="708"/>
+        <w:ind w:left="1056"/>
         <w:rPr>
           <w:color w:val="333333"/>
           <w:lang w:val="en-US"/>
@@ -2140,7 +2140,7 @@
       <w:pPr>
         <w:pStyle w:val="HTML"/>
         <w:spacing w:line="244" w:lineRule="atLeast"/>
-        <w:ind w:left="708"/>
+        <w:ind w:left="1056"/>
         <w:rPr>
           <w:color w:val="333333"/>
           <w:lang w:val="en-US"/>
@@ -2158,7 +2158,7 @@
       <w:pPr>
         <w:pStyle w:val="HTML"/>
         <w:spacing w:line="244" w:lineRule="atLeast"/>
-        <w:ind w:left="708"/>
+        <w:ind w:left="1056"/>
         <w:rPr>
           <w:color w:val="333333"/>
           <w:lang w:val="en-US"/>
@@ -2169,7 +2169,7 @@
       <w:pPr>
         <w:pStyle w:val="HTML"/>
         <w:spacing w:line="244" w:lineRule="atLeast"/>
-        <w:ind w:left="708"/>
+        <w:ind w:left="1056"/>
         <w:rPr>
           <w:color w:val="333333"/>
           <w:lang w:val="en-US"/>
@@ -2194,7 +2194,7 @@
       <w:pPr>
         <w:pStyle w:val="HTML"/>
         <w:spacing w:line="244" w:lineRule="atLeast"/>
-        <w:ind w:left="708"/>
+        <w:ind w:left="1056"/>
         <w:rPr>
           <w:color w:val="333333"/>
           <w:lang w:val="en-US"/>
@@ -2244,7 +2244,7 @@
       <w:pPr>
         <w:pStyle w:val="HTML"/>
         <w:spacing w:line="244" w:lineRule="atLeast"/>
-        <w:ind w:left="708"/>
+        <w:ind w:left="1056"/>
         <w:rPr>
           <w:color w:val="333333"/>
           <w:lang w:val="en-US"/>
@@ -2278,7 +2278,7 @@
       <w:pPr>
         <w:pStyle w:val="HTML"/>
         <w:spacing w:line="244" w:lineRule="atLeast"/>
-        <w:ind w:left="708"/>
+        <w:ind w:left="1056"/>
         <w:rPr>
           <w:color w:val="333333"/>
           <w:lang w:val="en-US"/>
@@ -2296,7 +2296,7 @@
       <w:pPr>
         <w:pStyle w:val="HTML"/>
         <w:spacing w:line="244" w:lineRule="atLeast"/>
-        <w:ind w:left="708"/>
+        <w:ind w:left="1056"/>
         <w:rPr>
           <w:color w:val="333333"/>
           <w:lang w:val="en-US"/>
@@ -2307,7 +2307,7 @@
       <w:pPr>
         <w:pStyle w:val="HTML"/>
         <w:spacing w:line="244" w:lineRule="atLeast"/>
-        <w:ind w:left="708"/>
+        <w:ind w:left="1056"/>
         <w:rPr>
           <w:color w:val="333333"/>
           <w:lang w:val="en-US"/>
@@ -2398,7 +2398,7 @@
       <w:pPr>
         <w:pStyle w:val="HTML"/>
         <w:spacing w:line="244" w:lineRule="atLeast"/>
-        <w:ind w:left="708"/>
+        <w:ind w:left="1056"/>
         <w:rPr>
           <w:color w:val="333333"/>
           <w:lang w:val="en-US"/>
@@ -2416,7 +2416,7 @@
       <w:pPr>
         <w:pStyle w:val="HTML"/>
         <w:spacing w:line="244" w:lineRule="atLeast"/>
-        <w:ind w:left="708"/>
+        <w:ind w:left="1056"/>
         <w:rPr>
           <w:color w:val="333333"/>
           <w:lang w:val="en-US"/>
@@ -2443,7 +2443,7 @@
       <w:pPr>
         <w:pStyle w:val="HTML"/>
         <w:spacing w:line="244" w:lineRule="atLeast"/>
-        <w:ind w:left="708"/>
+        <w:ind w:left="1056"/>
         <w:rPr>
           <w:color w:val="333333"/>
           <w:lang w:val="en-US"/>
@@ -2461,7 +2461,7 @@
       <w:pPr>
         <w:pStyle w:val="HTML"/>
         <w:spacing w:line="244" w:lineRule="atLeast"/>
-        <w:ind w:left="708"/>
+        <w:ind w:left="1056"/>
         <w:rPr>
           <w:color w:val="333333"/>
           <w:lang w:val="en-US"/>
@@ -2543,7 +2543,7 @@
       <w:pPr>
         <w:pStyle w:val="HTML"/>
         <w:spacing w:line="244" w:lineRule="atLeast"/>
-        <w:ind w:left="708"/>
+        <w:ind w:left="1056"/>
         <w:rPr>
           <w:color w:val="333333"/>
           <w:lang w:val="en-US"/>
@@ -2576,7 +2576,7 @@
       <w:pPr>
         <w:pStyle w:val="HTML"/>
         <w:spacing w:line="244" w:lineRule="atLeast"/>
-        <w:ind w:left="708"/>
+        <w:ind w:left="1056"/>
         <w:rPr>
           <w:color w:val="333333"/>
           <w:lang w:val="en-US"/>
@@ -2587,7 +2587,7 @@
       <w:pPr>
         <w:pStyle w:val="HTML"/>
         <w:spacing w:line="244" w:lineRule="atLeast"/>
-        <w:ind w:left="708"/>
+        <w:ind w:left="1056"/>
         <w:rPr>
           <w:color w:val="333333"/>
           <w:lang w:val="en-US"/>
@@ -2612,7 +2612,7 @@
       <w:pPr>
         <w:pStyle w:val="HTML"/>
         <w:spacing w:line="244" w:lineRule="atLeast"/>
-        <w:ind w:left="708"/>
+        <w:ind w:left="1056"/>
         <w:rPr>
           <w:color w:val="333333"/>
           <w:lang w:val="en-US"/>
@@ -2653,7 +2653,7 @@
       <w:pPr>
         <w:pStyle w:val="HTML"/>
         <w:spacing w:line="244" w:lineRule="atLeast"/>
-        <w:ind w:left="708"/>
+        <w:ind w:left="1056"/>
         <w:rPr>
           <w:color w:val="333333"/>
           <w:lang w:val="en-US"/>
@@ -2694,7 +2694,7 @@
       <w:pPr>
         <w:pStyle w:val="HTML"/>
         <w:spacing w:line="244" w:lineRule="atLeast"/>
-        <w:ind w:left="708"/>
+        <w:ind w:left="1056"/>
         <w:rPr>
           <w:color w:val="333333"/>
           <w:lang w:val="en-US"/>
@@ -2712,7 +2712,7 @@
       <w:pPr>
         <w:pStyle w:val="HTML"/>
         <w:spacing w:line="244" w:lineRule="atLeast"/>
-        <w:ind w:left="708"/>
+        <w:ind w:left="1056"/>
         <w:rPr>
           <w:color w:val="333333"/>
           <w:lang w:val="en-US"/>
@@ -2746,7 +2746,7 @@
       <w:pPr>
         <w:pStyle w:val="HTML"/>
         <w:spacing w:line="244" w:lineRule="atLeast"/>
-        <w:ind w:left="708"/>
+        <w:ind w:left="1056"/>
         <w:rPr>
           <w:color w:val="333333"/>
           <w:lang w:val="en-US"/>
@@ -2764,7 +2764,7 @@
       <w:pPr>
         <w:pStyle w:val="HTML"/>
         <w:spacing w:line="244" w:lineRule="atLeast"/>
-        <w:ind w:left="708"/>
+        <w:ind w:left="1056"/>
         <w:rPr>
           <w:color w:val="333333"/>
           <w:lang w:val="en-US"/>
@@ -2813,7 +2813,7 @@
       <w:pPr>
         <w:pStyle w:val="HTML"/>
         <w:spacing w:line="244" w:lineRule="atLeast"/>
-        <w:ind w:left="708"/>
+        <w:ind w:left="1056"/>
         <w:rPr>
           <w:color w:val="333333"/>
         </w:rPr>
@@ -2836,7 +2836,7 @@
       <w:pPr>
         <w:pStyle w:val="HTML"/>
         <w:spacing w:line="244" w:lineRule="atLeast"/>
-        <w:ind w:left="708"/>
+        <w:ind w:left="1056"/>
         <w:rPr>
           <w:color w:val="333333"/>
         </w:rPr>
@@ -2852,7 +2852,7 @@
       <w:pPr>
         <w:pStyle w:val="HTML"/>
         <w:spacing w:line="244" w:lineRule="atLeast"/>
-        <w:ind w:left="708"/>
+        <w:ind w:left="1056"/>
         <w:rPr>
           <w:color w:val="333333"/>
         </w:rPr>
@@ -3655,6 +3655,7 @@
   <w:style w:type="character" w:default="1" w:styleId="a0">
     <w:name w:val="Default Paragraph Font"/>
     <w:uiPriority w:val="1"/>
+    <w:semiHidden/>
     <w:unhideWhenUsed/>
   </w:style>
   <w:style w:type="table" w:default="1" w:styleId="a1">

</xml_diff>